<commit_message>
Bericht geschrieben und Links hinzugefügt
</commit_message>
<xml_diff>
--- a/bericht.docx
+++ b/bericht.docx
@@ -175,15 +175,7 @@
         <w:t xml:space="preserve"> erstellt.</w:t>
       </w:r>
       <w:r>
-        <w:t xml:space="preserve"> Es bettet sich in die Forschungsprojekte TiMo1 (Abschluss im Jahr 2019) und TiMo2 (Beginn Sommer 2022) am Institut für </w:t>
-      </w:r>
-      <w:proofErr w:type="gramStart"/>
-      <w:r>
-        <w:t>Geographie</w:t>
-      </w:r>
-      <w:proofErr w:type="gramEnd"/>
-      <w:r>
-        <w:t xml:space="preserve"> der Universität Innsbruck ein, welche sich mit den </w:t>
+        <w:t xml:space="preserve"> Es bettet sich in die Forschungsprojekte TiMo1 (Abschluss im Jahr 2019) und TiMo2 (Beginn Sommer 2022) am Institut für Geographie der Universität Innsbruck ein, welche sich mit den </w:t>
       </w:r>
       <w:proofErr w:type="spellStart"/>
       <w:r>
@@ -417,27 +409,14 @@
                               <w:r>
                                 <w:t xml:space="preserve">Abbildung </w:t>
                               </w:r>
-                              <w:r>
-                                <w:fldChar w:fldCharType="begin"/>
-                              </w:r>
-                              <w:r>
-                                <w:instrText xml:space="preserve"> SEQ Abbildung \* ARABIC </w:instrText>
-                              </w:r>
-                              <w:r>
-                                <w:fldChar w:fldCharType="separate"/>
-                              </w:r>
-                              <w:r>
-                                <w:rPr>
-                                  <w:noProof/>
-                                </w:rPr>
-                                <w:t>1</w:t>
-                              </w:r>
-                              <w:r>
-                                <w:rPr>
-                                  <w:noProof/>
-                                </w:rPr>
-                                <w:fldChar w:fldCharType="end"/>
-                              </w:r>
+                              <w:fldSimple w:instr=" SEQ Abbildung \* ARABIC ">
+                                <w:r>
+                                  <w:rPr>
+                                    <w:noProof/>
+                                  </w:rPr>
+                                  <w:t>1</w:t>
+                                </w:r>
+                              </w:fldSimple>
                               <w:bookmarkEnd w:id="0"/>
                               <w:r>
                                 <w:t>: Logo des Projekts (eigene Darstellung).</w:t>
@@ -777,19 +756,32 @@
                               <w:pPr>
                                 <w:pStyle w:val="Beschriftung"/>
                               </w:pPr>
-                              <w:bookmarkStart w:id="2" w:name="_Ref107143365"/>
+                              <w:bookmarkStart w:id="1" w:name="_Ref107143365"/>
                               <w:r>
                                 <w:t xml:space="preserve">Abbildung </w:t>
                               </w:r>
-                              <w:fldSimple w:instr=" SEQ Abbildung \* ARABIC ">
-                                <w:r>
-                                  <w:rPr>
-                                    <w:noProof/>
-                                  </w:rPr>
-                                  <w:t>2</w:t>
-                                </w:r>
-                              </w:fldSimple>
-                              <w:bookmarkEnd w:id="2"/>
+                              <w:r>
+                                <w:fldChar w:fldCharType="begin"/>
+                              </w:r>
+                              <w:r>
+                                <w:instrText xml:space="preserve"> SEQ Abbildung \* ARABIC </w:instrText>
+                              </w:r>
+                              <w:r>
+                                <w:fldChar w:fldCharType="separate"/>
+                              </w:r>
+                              <w:r>
+                                <w:rPr>
+                                  <w:noProof/>
+                                </w:rPr>
+                                <w:t>2</w:t>
+                              </w:r>
+                              <w:r>
+                                <w:rPr>
+                                  <w:noProof/>
+                                </w:rPr>
+                                <w:fldChar w:fldCharType="end"/>
+                              </w:r>
+                              <w:bookmarkEnd w:id="1"/>
                               <w:r>
                                 <w:t>: Icons, um auf weitere Webseiten zu gelangen (eigene Darstellung).</w:t>
                               </w:r>
@@ -1049,32 +1041,19 @@
                               <w:pPr>
                                 <w:pStyle w:val="Beschriftung"/>
                               </w:pPr>
-                              <w:bookmarkStart w:id="4" w:name="_Ref107145906"/>
+                              <w:bookmarkStart w:id="2" w:name="_Ref107145906"/>
                               <w:r>
                                 <w:t xml:space="preserve">Abbildung </w:t>
                               </w:r>
-                              <w:r>
-                                <w:fldChar w:fldCharType="begin"/>
-                              </w:r>
-                              <w:r>
-                                <w:instrText xml:space="preserve"> SEQ Abbildung \* ARABIC </w:instrText>
-                              </w:r>
-                              <w:r>
-                                <w:fldChar w:fldCharType="separate"/>
-                              </w:r>
-                              <w:r>
-                                <w:rPr>
-                                  <w:noProof/>
-                                </w:rPr>
-                                <w:t>3</w:t>
-                              </w:r>
-                              <w:r>
-                                <w:rPr>
-                                  <w:noProof/>
-                                </w:rPr>
-                                <w:fldChar w:fldCharType="end"/>
-                              </w:r>
-                              <w:bookmarkEnd w:id="4"/>
+                              <w:fldSimple w:instr=" SEQ Abbildung \* ARABIC ">
+                                <w:r>
+                                  <w:rPr>
+                                    <w:noProof/>
+                                  </w:rPr>
+                                  <w:t>3</w:t>
+                                </w:r>
+                              </w:fldSimple>
+                              <w:bookmarkEnd w:id="2"/>
                               <w:r>
                                 <w:t>: Gra</w:t>
                               </w:r>
@@ -1379,32 +1358,19 @@
                               <w:pPr>
                                 <w:pStyle w:val="Beschriftung"/>
                               </w:pPr>
-                              <w:bookmarkStart w:id="6" w:name="_Ref107149850"/>
+                              <w:bookmarkStart w:id="3" w:name="_Ref107149850"/>
                               <w:r>
                                 <w:t xml:space="preserve">Abbildung </w:t>
                               </w:r>
-                              <w:r>
-                                <w:fldChar w:fldCharType="begin"/>
-                              </w:r>
-                              <w:r>
-                                <w:instrText xml:space="preserve"> SEQ Abbildung \* ARABIC </w:instrText>
-                              </w:r>
-                              <w:r>
-                                <w:fldChar w:fldCharType="separate"/>
-                              </w:r>
-                              <w:r>
-                                <w:rPr>
-                                  <w:noProof/>
-                                </w:rPr>
-                                <w:t>4</w:t>
-                              </w:r>
-                              <w:r>
-                                <w:rPr>
-                                  <w:noProof/>
-                                </w:rPr>
-                                <w:fldChar w:fldCharType="end"/>
-                              </w:r>
-                              <w:bookmarkEnd w:id="6"/>
+                              <w:fldSimple w:instr=" SEQ Abbildung \* ARABIC ">
+                                <w:r>
+                                  <w:rPr>
+                                    <w:noProof/>
+                                  </w:rPr>
+                                  <w:t>4</w:t>
+                                </w:r>
+                              </w:fldSimple>
+                              <w:bookmarkEnd w:id="3"/>
                               <w:r>
                                 <w:t>: Informationsgra</w:t>
                               </w:r>
@@ -1592,32 +1558,19 @@
                                   <w:noProof/>
                                 </w:rPr>
                               </w:pPr>
-                              <w:bookmarkStart w:id="8" w:name="_Ref107149809"/>
+                              <w:bookmarkStart w:id="4" w:name="_Ref107149809"/>
                               <w:r>
                                 <w:t xml:space="preserve">Abbildung </w:t>
                               </w:r>
-                              <w:r>
-                                <w:fldChar w:fldCharType="begin"/>
-                              </w:r>
-                              <w:r>
-                                <w:instrText xml:space="preserve"> SEQ Abbildung \* ARABIC </w:instrText>
-                              </w:r>
-                              <w:r>
-                                <w:fldChar w:fldCharType="separate"/>
-                              </w:r>
-                              <w:r>
-                                <w:rPr>
-                                  <w:noProof/>
-                                </w:rPr>
-                                <w:t>5</w:t>
-                              </w:r>
-                              <w:r>
-                                <w:rPr>
-                                  <w:noProof/>
-                                </w:rPr>
-                                <w:fldChar w:fldCharType="end"/>
-                              </w:r>
-                              <w:bookmarkEnd w:id="8"/>
+                              <w:fldSimple w:instr=" SEQ Abbildung \* ARABIC ">
+                                <w:r>
+                                  <w:rPr>
+                                    <w:noProof/>
+                                  </w:rPr>
+                                  <w:t>5</w:t>
+                                </w:r>
+                              </w:fldSimple>
+                              <w:bookmarkEnd w:id="4"/>
                               <w:r>
                                 <w:t>:</w:t>
                               </w:r>
@@ -1939,27 +1892,14 @@
                               <w:r>
                                 <w:t xml:space="preserve">Abbildung </w:t>
                               </w:r>
-                              <w:r>
-                                <w:fldChar w:fldCharType="begin"/>
-                              </w:r>
-                              <w:r>
-                                <w:instrText xml:space="preserve"> SEQ Abbildung \* ARABIC </w:instrText>
-                              </w:r>
-                              <w:r>
-                                <w:fldChar w:fldCharType="separate"/>
-                              </w:r>
-                              <w:r>
-                                <w:rPr>
-                                  <w:noProof/>
-                                </w:rPr>
-                                <w:t>7</w:t>
-                              </w:r>
-                              <w:r>
-                                <w:rPr>
-                                  <w:noProof/>
-                                </w:rPr>
-                                <w:fldChar w:fldCharType="end"/>
-                              </w:r>
+                              <w:fldSimple w:instr=" SEQ Abbildung \* ARABIC ">
+                                <w:r>
+                                  <w:rPr>
+                                    <w:noProof/>
+                                  </w:rPr>
+                                  <w:t>7</w:t>
+                                </w:r>
+                              </w:fldSimple>
                               <w:r>
                                 <w:t>: Literaturliste, sonstige Quellen sowie Navigation zu den zwei weiteren Webseiten (eigene Darstellung).</w:t>
                               </w:r>
@@ -2117,32 +2057,19 @@
                               <w:pPr>
                                 <w:pStyle w:val="Beschriftung"/>
                               </w:pPr>
-                              <w:bookmarkStart w:id="10" w:name="_Ref107149489"/>
+                              <w:bookmarkStart w:id="5" w:name="_Ref107149489"/>
                               <w:r>
                                 <w:t xml:space="preserve">Abbildung </w:t>
                               </w:r>
-                              <w:r>
-                                <w:fldChar w:fldCharType="begin"/>
-                              </w:r>
-                              <w:r>
-                                <w:instrText xml:space="preserve"> SEQ Abbildung \* ARABIC </w:instrText>
-                              </w:r>
-                              <w:r>
-                                <w:fldChar w:fldCharType="separate"/>
-                              </w:r>
-                              <w:r>
-                                <w:rPr>
-                                  <w:noProof/>
-                                </w:rPr>
-                                <w:t>6</w:t>
-                              </w:r>
-                              <w:r>
-                                <w:rPr>
-                                  <w:noProof/>
-                                </w:rPr>
-                                <w:fldChar w:fldCharType="end"/>
-                              </w:r>
-                              <w:bookmarkEnd w:id="10"/>
+                              <w:fldSimple w:instr=" SEQ Abbildung \* ARABIC ">
+                                <w:r>
+                                  <w:rPr>
+                                    <w:noProof/>
+                                  </w:rPr>
+                                  <w:t>6</w:t>
+                                </w:r>
+                              </w:fldSimple>
+                              <w:bookmarkEnd w:id="5"/>
                               <w:r>
                                 <w:t>: Kasten mit weiteren Links (eigene Darstellung).</w:t>
                               </w:r>
@@ -2253,6 +2180,582 @@
       <w:pPr>
         <w:spacing w:line="360" w:lineRule="auto"/>
         <w:jc w:val="both"/>
+        <w:rPr>
+          <w:u w:val="single"/>
+        </w:rPr>
+      </w:pPr>
+      <w:r>
+        <w:rPr>
+          <w:u w:val="single"/>
+        </w:rPr>
+        <w:t xml:space="preserve">Website 3: Thematische Wanderung um das </w:t>
+      </w:r>
+      <w:proofErr w:type="spellStart"/>
+      <w:r>
+        <w:rPr>
+          <w:u w:val="single"/>
+        </w:rPr>
+        <w:t>Lanser</w:t>
+      </w:r>
+      <w:proofErr w:type="spellEnd"/>
+      <w:r>
+        <w:rPr>
+          <w:u w:val="single"/>
+        </w:rPr>
+        <w:t xml:space="preserve"> Moor </w:t>
+      </w:r>
+    </w:p>
+    <w:p>
+      <w:pPr>
+        <w:spacing w:line="360" w:lineRule="auto"/>
+        <w:jc w:val="both"/>
+      </w:pPr>
+      <w:r>
+        <w:t xml:space="preserve">Die dritte erstellte Website ist eine thematische Wanderung um das </w:t>
+      </w:r>
+      <w:proofErr w:type="spellStart"/>
+      <w:r>
+        <w:t>Lanser</w:t>
+      </w:r>
+      <w:proofErr w:type="spellEnd"/>
+      <w:r>
+        <w:t xml:space="preserve"> Moor. Hier sollen neben einem GPX-Track der Wanderung auch wichtige Punkte entlang der Strecke sowie Informationen zum </w:t>
+      </w:r>
+      <w:proofErr w:type="spellStart"/>
+      <w:r>
+        <w:t>Lanser</w:t>
+      </w:r>
+      <w:proofErr w:type="spellEnd"/>
+      <w:r>
+        <w:t xml:space="preserve"> Moor dargestellt werden. Die wichtigen Punkte umfassen Badeseen, Haltestellen öffentlicher Verkehrsmittel, Aussichtspunkte, Spielplätze etc. </w:t>
+      </w:r>
+    </w:p>
+    <w:p>
+      <w:pPr>
+        <w:spacing w:line="360" w:lineRule="auto"/>
+        <w:jc w:val="both"/>
+      </w:pPr>
+      <w:r>
+        <w:t xml:space="preserve">Als Basis für die Website dient das </w:t>
+      </w:r>
+      <w:proofErr w:type="spellStart"/>
+      <w:r>
+        <w:t>Biketirol</w:t>
+      </w:r>
+      <w:proofErr w:type="spellEnd"/>
+      <w:r>
+        <w:t xml:space="preserve"> Beispiel, welches im Rahmen des </w:t>
+      </w:r>
+      <w:proofErr w:type="spellStart"/>
+      <w:r>
+        <w:t>Webmapping</w:t>
+      </w:r>
+      <w:proofErr w:type="spellEnd"/>
+      <w:r>
+        <w:t xml:space="preserve"> Kurses behandelt wurde. </w:t>
+      </w:r>
+    </w:p>
+    <w:p>
+      <w:pPr>
+        <w:spacing w:line="360" w:lineRule="auto"/>
+        <w:jc w:val="both"/>
+      </w:pPr>
+      <w:r>
+        <w:t>Das Herzstück der Website bildet die Karte. Hier wird ein GPX-Track mit einer Wanderung rund um das Moor dargestellt. Der GPX-Track stammt von der Website der Stadt Innsbruck. Eingebunden wird die Karte im .</w:t>
+      </w:r>
+      <w:proofErr w:type="spellStart"/>
+      <w:r>
+        <w:t>js</w:t>
+      </w:r>
+      <w:proofErr w:type="spellEnd"/>
+      <w:r>
+        <w:t xml:space="preserve"> File mit Hilfe des </w:t>
+      </w:r>
+      <w:proofErr w:type="spellStart"/>
+      <w:r>
+        <w:t>Leaflet</w:t>
+      </w:r>
+      <w:proofErr w:type="spellEnd"/>
+      <w:r>
+        <w:t xml:space="preserve"> GPX-Plugins. Im nächsten Schritt wird ein Popup erstellt, welches Information zur Streckenlänge, höchstem Punkt, tiefstem Punkt, Höhenmeter bergauf und bergab gibt. </w:t>
+      </w:r>
+      <w:r>
+        <w:lastRenderedPageBreak/>
+        <w:t>Unter der Karte gibt ein Höhenprofil Aufschluss über den Höheverlauf der Route (</w:t>
+      </w:r>
+      <w:r>
+        <w:fldChar w:fldCharType="begin"/>
+      </w:r>
+      <w:r>
+        <w:instrText xml:space="preserve"> REF _Ref107308811 \h </w:instrText>
+      </w:r>
+      <w:r>
+        <w:fldChar w:fldCharType="separate"/>
+      </w:r>
+      <w:r>
+        <w:t xml:space="preserve">Abbildung </w:t>
+      </w:r>
+      <w:r>
+        <w:rPr>
+          <w:noProof/>
+        </w:rPr>
+        <w:t>8</w:t>
+      </w:r>
+      <w:r>
+        <w:fldChar w:fldCharType="end"/>
+      </w:r>
+      <w:r>
+        <w:t xml:space="preserve">). Hierfür wurde das </w:t>
+      </w:r>
+      <w:proofErr w:type="spellStart"/>
+      <w:r>
+        <w:t>Leaflet</w:t>
+      </w:r>
+      <w:proofErr w:type="spellEnd"/>
+      <w:r>
+        <w:t xml:space="preserve"> Elevation-Plugin eingebunden. </w:t>
+      </w:r>
+    </w:p>
+    <w:p>
+      <w:pPr>
+        <w:keepNext/>
+        <w:spacing w:line="360" w:lineRule="auto"/>
+        <w:jc w:val="both"/>
+      </w:pPr>
+      <w:r>
+        <w:rPr>
+          <w:noProof/>
+        </w:rPr>
+        <w:drawing>
+          <wp:inline distT="0" distB="0" distL="0" distR="0" wp14:anchorId="6BB7C09C" wp14:editId="036500A9">
+            <wp:extent cx="4210050" cy="2105025"/>
+            <wp:effectExtent l="0" t="0" r="0" b="9525"/>
+            <wp:docPr id="14" name="Grafik 14"/>
+            <wp:cNvGraphicFramePr>
+              <a:graphicFrameLocks xmlns:a="http://schemas.openxmlformats.org/drawingml/2006/main" noChangeAspect="1"/>
+            </wp:cNvGraphicFramePr>
+            <a:graphic xmlns:a="http://schemas.openxmlformats.org/drawingml/2006/main">
+              <a:graphicData uri="http://schemas.openxmlformats.org/drawingml/2006/picture">
+                <pic:pic xmlns:pic="http://schemas.openxmlformats.org/drawingml/2006/picture">
+                  <pic:nvPicPr>
+                    <pic:cNvPr id="1" name=""/>
+                    <pic:cNvPicPr/>
+                  </pic:nvPicPr>
+                  <pic:blipFill>
+                    <a:blip r:embed="rId22"/>
+                    <a:stretch>
+                      <a:fillRect/>
+                    </a:stretch>
+                  </pic:blipFill>
+                  <pic:spPr>
+                    <a:xfrm>
+                      <a:off x="0" y="0"/>
+                      <a:ext cx="4210050" cy="2105025"/>
+                    </a:xfrm>
+                    <a:prstGeom prst="rect">
+                      <a:avLst/>
+                    </a:prstGeom>
+                  </pic:spPr>
+                </pic:pic>
+              </a:graphicData>
+            </a:graphic>
+          </wp:inline>
+        </w:drawing>
+      </w:r>
+    </w:p>
+    <w:p>
+      <w:pPr>
+        <w:pStyle w:val="Beschriftung"/>
+        <w:jc w:val="both"/>
+      </w:pPr>
+      <w:bookmarkStart w:id="6" w:name="_Ref107308811"/>
+      <w:r>
+        <w:t xml:space="preserve">Abbildung </w:t>
+      </w:r>
+      <w:r>
+        <w:fldChar w:fldCharType="begin"/>
+      </w:r>
+      <w:r>
+        <w:instrText xml:space="preserve"> SEQ Abbildung \* ARABIC </w:instrText>
+      </w:r>
+      <w:r>
+        <w:fldChar w:fldCharType="separate"/>
+      </w:r>
+      <w:r>
+        <w:rPr>
+          <w:noProof/>
+        </w:rPr>
+        <w:t>8</w:t>
+      </w:r>
+      <w:r>
+        <w:fldChar w:fldCharType="end"/>
+      </w:r>
+      <w:bookmarkEnd w:id="6"/>
+      <w:r>
+        <w:t>: Codeausschnitt für Implementierung von Höhenprofil</w:t>
+      </w:r>
+    </w:p>
+    <w:p>
+      <w:pPr>
+        <w:spacing w:line="360" w:lineRule="auto"/>
+        <w:jc w:val="both"/>
+      </w:pPr>
+      <w:r>
+        <w:t>Für die wichtigen Punkte (POIs) wurde ein eigenes poi.js File angelegt, in welchem die einzelnen Punkte eingetragen wurden. Der Umweg über das eigene poi.js File ist nötig, weil es keine bestehendes JSON File gibt, welches die für die Website relevanten Punkte abbildet. Die POIs wurden entlang der Route ausgewählt und händisch mit den Attributen „</w:t>
+      </w:r>
+      <w:proofErr w:type="spellStart"/>
+      <w:r>
+        <w:t>lat</w:t>
+      </w:r>
+      <w:proofErr w:type="spellEnd"/>
+      <w:r>
+        <w:t>“, „</w:t>
+      </w:r>
+      <w:proofErr w:type="spellStart"/>
+      <w:r>
+        <w:t>lng</w:t>
+      </w:r>
+      <w:proofErr w:type="spellEnd"/>
+      <w:r>
+        <w:t>“, „</w:t>
+      </w:r>
+      <w:proofErr w:type="spellStart"/>
+      <w:r>
+        <w:t>name</w:t>
+      </w:r>
+      <w:proofErr w:type="spellEnd"/>
+      <w:r>
+        <w:t>“, „type“ und bei öffentlichen Verkehrsmitteln noch „</w:t>
+      </w:r>
+      <w:proofErr w:type="spellStart"/>
+      <w:r>
+        <w:t>linie</w:t>
+      </w:r>
+      <w:proofErr w:type="spellEnd"/>
+      <w:r>
+        <w:t xml:space="preserve">“ eingetragen. Wegen der händischen Eingabe wurde sich auf ausgewählte POIs entlang der Route beschränkt. Der Zugriff auf die POIs erfolgt mittels einer </w:t>
+      </w:r>
+      <w:proofErr w:type="spellStart"/>
+      <w:r>
+        <w:t>if</w:t>
+      </w:r>
+      <w:proofErr w:type="spellEnd"/>
+      <w:r>
+        <w:t>-Abfrage im gpxsite.js (</w:t>
+      </w:r>
+      <w:r>
+        <w:fldChar w:fldCharType="begin"/>
+      </w:r>
+      <w:r>
+        <w:instrText xml:space="preserve"> REF _Ref107308104 \h </w:instrText>
+      </w:r>
+      <w:r>
+        <w:fldChar w:fldCharType="separate"/>
+      </w:r>
+      <w:r>
+        <w:t xml:space="preserve">Abbildung </w:t>
+      </w:r>
+      <w:r>
+        <w:rPr>
+          <w:noProof/>
+        </w:rPr>
+        <w:t>8</w:t>
+      </w:r>
+      <w:r>
+        <w:fldChar w:fldCharType="end"/>
+      </w:r>
+      <w:r>
+        <w:t>). Hier wird auch jedem POI das passende Icon zum „type“ zugewiesen (</w:t>
+      </w:r>
+      <w:r>
+        <w:fldChar w:fldCharType="begin"/>
+      </w:r>
+      <w:r>
+        <w:instrText xml:space="preserve"> REF _Ref107308531 \h </w:instrText>
+      </w:r>
+      <w:r>
+        <w:fldChar w:fldCharType="separate"/>
+      </w:r>
+      <w:r>
+        <w:t xml:space="preserve">Abbildung </w:t>
+      </w:r>
+      <w:r>
+        <w:rPr>
+          <w:noProof/>
+        </w:rPr>
+        <w:t>9</w:t>
+      </w:r>
+      <w:r>
+        <w:fldChar w:fldCharType="end"/>
+      </w:r>
+      <w:r>
+        <w:t xml:space="preserve">). Die Icons stammen von der Seite </w:t>
+      </w:r>
+      <w:hyperlink r:id="rId23" w:history="1">
+        <w:r>
+          <w:rPr>
+            <w:rStyle w:val="Hyperlink"/>
+          </w:rPr>
+          <w:t>https://mapicons.mapsmarker.com/</w:t>
+        </w:r>
+      </w:hyperlink>
+      <w:r>
+        <w:t xml:space="preserve">. </w:t>
+      </w:r>
+    </w:p>
+    <w:p>
+      <w:pPr>
+        <w:keepNext/>
+        <w:spacing w:line="360" w:lineRule="auto"/>
+        <w:jc w:val="both"/>
+      </w:pPr>
+      <w:r>
+        <w:rPr>
+          <w:noProof/>
+        </w:rPr>
+        <w:drawing>
+          <wp:inline distT="0" distB="0" distL="0" distR="0" wp14:anchorId="54D6FABB" wp14:editId="565DBFA2">
+            <wp:extent cx="4533900" cy="3171825"/>
+            <wp:effectExtent l="0" t="0" r="0" b="9525"/>
+            <wp:docPr id="11" name="Grafik 11"/>
+            <wp:cNvGraphicFramePr>
+              <a:graphicFrameLocks xmlns:a="http://schemas.openxmlformats.org/drawingml/2006/main" noChangeAspect="1"/>
+            </wp:cNvGraphicFramePr>
+            <a:graphic xmlns:a="http://schemas.openxmlformats.org/drawingml/2006/main">
+              <a:graphicData uri="http://schemas.openxmlformats.org/drawingml/2006/picture">
+                <pic:pic xmlns:pic="http://schemas.openxmlformats.org/drawingml/2006/picture">
+                  <pic:nvPicPr>
+                    <pic:cNvPr id="1" name=""/>
+                    <pic:cNvPicPr/>
+                  </pic:nvPicPr>
+                  <pic:blipFill>
+                    <a:blip r:embed="rId24"/>
+                    <a:stretch>
+                      <a:fillRect/>
+                    </a:stretch>
+                  </pic:blipFill>
+                  <pic:spPr>
+                    <a:xfrm>
+                      <a:off x="0" y="0"/>
+                      <a:ext cx="4533900" cy="3171825"/>
+                    </a:xfrm>
+                    <a:prstGeom prst="rect">
+                      <a:avLst/>
+                    </a:prstGeom>
+                  </pic:spPr>
+                </pic:pic>
+              </a:graphicData>
+            </a:graphic>
+          </wp:inline>
+        </w:drawing>
+      </w:r>
+    </w:p>
+    <w:p>
+      <w:pPr>
+        <w:pStyle w:val="Beschriftung"/>
+        <w:jc w:val="both"/>
+      </w:pPr>
+      <w:bookmarkStart w:id="7" w:name="_Ref107308095"/>
+      <w:bookmarkStart w:id="8" w:name="_Ref107308104"/>
+      <w:r>
+        <w:t xml:space="preserve">Abbildung </w:t>
+      </w:r>
+      <w:r>
+        <w:fldChar w:fldCharType="begin"/>
+      </w:r>
+      <w:r>
+        <w:instrText xml:space="preserve"> SEQ Abbildung \* ARABIC </w:instrText>
+      </w:r>
+      <w:r>
+        <w:fldChar w:fldCharType="separate"/>
+      </w:r>
+      <w:r>
+        <w:rPr>
+          <w:noProof/>
+        </w:rPr>
+        <w:t>9</w:t>
+      </w:r>
+      <w:r>
+        <w:fldChar w:fldCharType="end"/>
+      </w:r>
+      <w:bookmarkEnd w:id="8"/>
+      <w:r>
+        <w:t>: Codeausschnitt für Popup und Marker der POIs (eigene Darstellung)</w:t>
+      </w:r>
+      <w:bookmarkEnd w:id="7"/>
+    </w:p>
+    <w:p>
+      <w:pPr>
+        <w:spacing w:line="360" w:lineRule="auto"/>
+        <w:jc w:val="both"/>
+      </w:pPr>
+    </w:p>
+    <w:p>
+      <w:pPr>
+        <w:keepNext/>
+        <w:spacing w:line="360" w:lineRule="auto"/>
+        <w:jc w:val="both"/>
+      </w:pPr>
+      <w:r>
+        <w:rPr>
+          <w:noProof/>
+        </w:rPr>
+        <w:drawing>
+          <wp:inline distT="0" distB="0" distL="0" distR="0" wp14:anchorId="658D92AD" wp14:editId="0340D51D">
+            <wp:extent cx="5153025" cy="3714750"/>
+            <wp:effectExtent l="0" t="0" r="9525" b="0"/>
+            <wp:docPr id="12" name="Grafik 12"/>
+            <wp:cNvGraphicFramePr>
+              <a:graphicFrameLocks xmlns:a="http://schemas.openxmlformats.org/drawingml/2006/main" noChangeAspect="1"/>
+            </wp:cNvGraphicFramePr>
+            <a:graphic xmlns:a="http://schemas.openxmlformats.org/drawingml/2006/main">
+              <a:graphicData uri="http://schemas.openxmlformats.org/drawingml/2006/picture">
+                <pic:pic xmlns:pic="http://schemas.openxmlformats.org/drawingml/2006/picture">
+                  <pic:nvPicPr>
+                    <pic:cNvPr id="1" name=""/>
+                    <pic:cNvPicPr/>
+                  </pic:nvPicPr>
+                  <pic:blipFill>
+                    <a:blip r:embed="rId25"/>
+                    <a:stretch>
+                      <a:fillRect/>
+                    </a:stretch>
+                  </pic:blipFill>
+                  <pic:spPr>
+                    <a:xfrm>
+                      <a:off x="0" y="0"/>
+                      <a:ext cx="5153025" cy="3714750"/>
+                    </a:xfrm>
+                    <a:prstGeom prst="rect">
+                      <a:avLst/>
+                    </a:prstGeom>
+                  </pic:spPr>
+                </pic:pic>
+              </a:graphicData>
+            </a:graphic>
+          </wp:inline>
+        </w:drawing>
+      </w:r>
+    </w:p>
+    <w:p>
+      <w:pPr>
+        <w:pStyle w:val="Beschriftung"/>
+        <w:jc w:val="both"/>
+      </w:pPr>
+      <w:bookmarkStart w:id="9" w:name="_Ref107308531"/>
+      <w:r>
+        <w:t xml:space="preserve">Abbildung </w:t>
+      </w:r>
+      <w:r>
+        <w:fldChar w:fldCharType="begin"/>
+      </w:r>
+      <w:r>
+        <w:instrText xml:space="preserve"> SEQ Abbildung \* ARABIC </w:instrText>
+      </w:r>
+      <w:r>
+        <w:fldChar w:fldCharType="separate"/>
+      </w:r>
+      <w:r>
+        <w:rPr>
+          <w:noProof/>
+        </w:rPr>
+        <w:t>10</w:t>
+      </w:r>
+      <w:r>
+        <w:fldChar w:fldCharType="end"/>
+      </w:r>
+      <w:bookmarkEnd w:id="9"/>
+      <w:r>
+        <w:t>: POIs mit entsprechenden Markern</w:t>
+      </w:r>
+    </w:p>
+    <w:p>
+      <w:pPr>
+        <w:spacing w:line="360" w:lineRule="auto"/>
+        <w:jc w:val="both"/>
+      </w:pPr>
+      <w:r>
+        <w:t xml:space="preserve">Die </w:t>
+      </w:r>
+      <w:proofErr w:type="spellStart"/>
+      <w:r>
+        <w:t>Shapefiles</w:t>
+      </w:r>
+      <w:proofErr w:type="spellEnd"/>
+      <w:r>
+        <w:t xml:space="preserve"> zur Visualisierung des Moordatensatzes werden innerhalb der Funktion „</w:t>
+      </w:r>
+      <w:proofErr w:type="spellStart"/>
+      <w:r>
+        <w:t>loadMoore</w:t>
+      </w:r>
+      <w:proofErr w:type="spellEnd"/>
+      <w:r>
+        <w:t>“ aufgerufen und visualisiert.</w:t>
+      </w:r>
+    </w:p>
+    <w:p>
+      <w:pPr>
+        <w:spacing w:line="360" w:lineRule="auto"/>
+        <w:jc w:val="both"/>
+      </w:pPr>
+      <w:r>
+        <w:t>Im index.html werden im &lt;</w:t>
+      </w:r>
+      <w:proofErr w:type="spellStart"/>
+      <w:r>
+        <w:t>head</w:t>
+      </w:r>
+      <w:proofErr w:type="spellEnd"/>
+      <w:r>
+        <w:t xml:space="preserve">&gt; die </w:t>
+      </w:r>
+      <w:proofErr w:type="spellStart"/>
+      <w:r>
+        <w:t>Leaflet</w:t>
+      </w:r>
+      <w:proofErr w:type="spellEnd"/>
+      <w:r>
+        <w:t xml:space="preserve"> Plugins Provider, Fullscreen, GPX und Elevation eingebunden. Neben den Plugins wird auch der Font </w:t>
+      </w:r>
+      <w:proofErr w:type="spellStart"/>
+      <w:r>
+        <w:t>Awesome</w:t>
+      </w:r>
+      <w:proofErr w:type="spellEnd"/>
+      <w:r>
+        <w:t xml:space="preserve"> eingebunden. Das Styling der Seite beruht auf einem dem File gpxsite.css und beinhaltet </w:t>
+      </w:r>
+      <w:proofErr w:type="gramStart"/>
+      <w:r>
+        <w:t>die selben</w:t>
+      </w:r>
+      <w:proofErr w:type="gramEnd"/>
+      <w:r>
+        <w:t xml:space="preserve"> Objekte wie das main.css File der Startseite. Ergänzt wird das .</w:t>
+      </w:r>
+      <w:proofErr w:type="spellStart"/>
+      <w:r>
+        <w:t>css</w:t>
+      </w:r>
+      <w:proofErr w:type="spellEnd"/>
+      <w:r>
+        <w:t xml:space="preserve"> File durch das Styling der Objekte der Karte und des Höhenprofils.</w:t>
+      </w:r>
+    </w:p>
+    <w:p>
+      <w:pPr>
+        <w:spacing w:line="360" w:lineRule="auto"/>
+        <w:jc w:val="both"/>
+        <w:rPr>
+          <w:b/>
+        </w:rPr>
+      </w:pPr>
+    </w:p>
+    <w:p>
+      <w:pPr>
+        <w:spacing w:line="360" w:lineRule="auto"/>
+        <w:jc w:val="both"/>
       </w:pPr>
     </w:p>
     <w:p>
@@ -2292,15 +2795,7 @@
         <w:t xml:space="preserve">Geitner, C., Hänchen, L., Huemer, L., Neuner, S. &amp; Simon, M. (2019): </w:t>
       </w:r>
       <w:r>
-        <w:t xml:space="preserve">Tiroler Moore unter Landwirtschaft - Datenlage und Flächenanteile, Nutzungsgeschichte und </w:t>
-      </w:r>
-      <w:proofErr w:type="gramStart"/>
-      <w:r>
-        <w:t>Zukunftsperspektiven</w:t>
-      </w:r>
-      <w:proofErr w:type="gramEnd"/>
-      <w:r>
-        <w:t xml:space="preserve">, diskutiert am Beispiel des </w:t>
+        <w:t xml:space="preserve">Tiroler Moore unter Landwirtschaft - Datenlage und Flächenanteile, Nutzungsgeschichte und Zukunftsperspektiven, diskutiert am Beispiel des </w:t>
       </w:r>
       <w:proofErr w:type="spellStart"/>
       <w:r>
@@ -2337,6 +2832,7 @@
         <w:jc w:val="both"/>
       </w:pPr>
       <w:r>
+        <w:lastRenderedPageBreak/>
         <w:t>Niedermair, M., Plattner, G., Egger, G., Essl, F., Kohler, B., &amp; Zika, M. (2011): Moore im Klimawandel. Studie des WWF Österreich, der Österreichischen Bundesforste und des Umweltbundesamtes. Wien.</w:t>
       </w:r>
     </w:p>
@@ -2347,21 +2843,12 @@
         <w:jc w:val="both"/>
       </w:pPr>
       <w:r>
-        <w:lastRenderedPageBreak/>
-        <w:t xml:space="preserve">Spektrum Akademischer Verlag (o.J.): Lexikon der </w:t>
-      </w:r>
-      <w:proofErr w:type="gramStart"/>
-      <w:r>
-        <w:t>Geographie</w:t>
-      </w:r>
-      <w:proofErr w:type="gramEnd"/>
-      <w:r>
-        <w:t>: Moore.</w:t>
+        <w:t>Spektrum Akademischer Verlag (o.J.): Lexikon der Geographie: Moore.</w:t>
       </w:r>
       <w:r>
         <w:t xml:space="preserve"> Online unter: </w:t>
       </w:r>
-      <w:hyperlink r:id="rId22" w:history="1">
+      <w:hyperlink r:id="rId26" w:history="1">
         <w:r>
           <w:rPr>
             <w:rStyle w:val="Hyperlink"/>
@@ -2380,20 +2867,12 @@
         <w:jc w:val="both"/>
       </w:pPr>
       <w:r>
-        <w:t xml:space="preserve">Spektrum Akademischer Verlag (o.J.): Lexikon der </w:t>
-      </w:r>
-      <w:proofErr w:type="gramStart"/>
-      <w:r>
-        <w:t>Geographie</w:t>
-      </w:r>
-      <w:proofErr w:type="gramEnd"/>
-      <w:r>
-        <w:t>: Torf.</w:t>
+        <w:t>Spektrum Akademischer Verlag (o.J.): Lexikon der Geographie: Torf.</w:t>
       </w:r>
       <w:r>
         <w:t xml:space="preserve"> Online unter: </w:t>
       </w:r>
-      <w:hyperlink r:id="rId23" w:history="1">
+      <w:hyperlink r:id="rId27" w:history="1">
         <w:r>
           <w:rPr>
             <w:rStyle w:val="Hyperlink"/>
@@ -2433,7 +2912,7 @@
       <w:r>
         <w:t xml:space="preserve"> – Graphikdesign-Plattform: </w:t>
       </w:r>
-      <w:hyperlink r:id="rId24" w:history="1">
+      <w:hyperlink r:id="rId28" w:history="1">
         <w:r>
           <w:rPr>
             <w:rStyle w:val="Hyperlink"/>
@@ -2465,7 +2944,7 @@
       <w:r>
         <w:t xml:space="preserve">: </w:t>
       </w:r>
-      <w:hyperlink r:id="rId25" w:history="1">
+      <w:hyperlink r:id="rId29" w:history="1">
         <w:r>
           <w:rPr>
             <w:rStyle w:val="Hyperlink"/>
@@ -2494,7 +2973,7 @@
       <w:r>
         <w:t xml:space="preserve">ik natürliches Moor: </w:t>
       </w:r>
-      <w:hyperlink r:id="rId26" w:history="1">
+      <w:hyperlink r:id="rId30" w:history="1">
         <w:r>
           <w:rPr>
             <w:rStyle w:val="Hyperlink"/>
@@ -2523,7 +3002,7 @@
       <w:r>
         <w:t xml:space="preserve">ik entwässertes Moor: </w:t>
       </w:r>
-      <w:hyperlink r:id="rId27" w:history="1">
+      <w:hyperlink r:id="rId31" w:history="1">
         <w:r>
           <w:rPr>
             <w:rStyle w:val="Hyperlink"/>
@@ -2536,8 +3015,8 @@
       </w:r>
     </w:p>
     <w:sectPr>
-      <w:headerReference w:type="default" r:id="rId28"/>
-      <w:footerReference w:type="default" r:id="rId29"/>
+      <w:headerReference w:type="default" r:id="rId32"/>
+      <w:footerReference w:type="default" r:id="rId33"/>
       <w:pgSz w:w="11906" w:h="16838"/>
       <w:pgMar w:top="1417" w:right="1417" w:bottom="1134" w:left="1417" w:header="708" w:footer="708" w:gutter="0"/>
       <w:cols w:space="708"/>
@@ -2703,15 +3182,7 @@
             <w:jc w:val="center"/>
           </w:pPr>
           <w:r>
-            <w:t xml:space="preserve">Institut für </w:t>
-          </w:r>
-          <w:proofErr w:type="gramStart"/>
-          <w:r>
-            <w:t>Geographie</w:t>
-          </w:r>
-          <w:proofErr w:type="gramEnd"/>
-          <w:r>
-            <w:t>, Universität Innsbruck</w:t>
+            <w:t>Institut für Geographie, Universität Innsbruck</w:t>
           </w:r>
         </w:p>
       </w:tc>

</xml_diff>

<commit_message>
Farben je nach Moortyp
</commit_message>
<xml_diff>
--- a/bericht.docx
+++ b/bericht.docx
@@ -409,14 +409,27 @@
                               <w:r>
                                 <w:t xml:space="preserve">Abbildung </w:t>
                               </w:r>
-                              <w:fldSimple w:instr=" SEQ Abbildung \* ARABIC ">
-                                <w:r>
-                                  <w:rPr>
-                                    <w:noProof/>
-                                  </w:rPr>
-                                  <w:t>1</w:t>
-                                </w:r>
-                              </w:fldSimple>
+                              <w:r>
+                                <w:fldChar w:fldCharType="begin"/>
+                              </w:r>
+                              <w:r>
+                                <w:instrText xml:space="preserve"> SEQ Abbildung \* ARABIC </w:instrText>
+                              </w:r>
+                              <w:r>
+                                <w:fldChar w:fldCharType="separate"/>
+                              </w:r>
+                              <w:r>
+                                <w:rPr>
+                                  <w:noProof/>
+                                </w:rPr>
+                                <w:t>1</w:t>
+                              </w:r>
+                              <w:r>
+                                <w:rPr>
+                                  <w:noProof/>
+                                </w:rPr>
+                                <w:fldChar w:fldCharType="end"/>
+                              </w:r>
                               <w:bookmarkEnd w:id="0"/>
                               <w:r>
                                 <w:t>: Logo des Projekts (eigene Darstellung).</w:t>
@@ -480,14 +493,27 @@
                         <w:r>
                           <w:t xml:space="preserve">Abbildung </w:t>
                         </w:r>
-                        <w:fldSimple w:instr=" SEQ Abbildung \* ARABIC ">
-                          <w:r>
-                            <w:rPr>
-                              <w:noProof/>
-                            </w:rPr>
-                            <w:t>1</w:t>
-                          </w:r>
-                        </w:fldSimple>
+                        <w:r>
+                          <w:fldChar w:fldCharType="begin"/>
+                        </w:r>
+                        <w:r>
+                          <w:instrText xml:space="preserve"> SEQ Abbildung \* ARABIC </w:instrText>
+                        </w:r>
+                        <w:r>
+                          <w:fldChar w:fldCharType="separate"/>
+                        </w:r>
+                        <w:r>
+                          <w:rPr>
+                            <w:noProof/>
+                          </w:rPr>
+                          <w:t>1</w:t>
+                        </w:r>
+                        <w:r>
+                          <w:rPr>
+                            <w:noProof/>
+                          </w:rPr>
+                          <w:fldChar w:fldCharType="end"/>
+                        </w:r>
                         <w:bookmarkEnd w:id="1"/>
                         <w:r>
                           <w:t>: Logo des Projekts (eigene Darstellung).</w:t>
@@ -573,12 +599,10 @@
         <w:t xml:space="preserve">Klickt man auf das Logo, so kann </w:t>
       </w:r>
       <w:proofErr w:type="spellStart"/>
-      <w:proofErr w:type="gramStart"/>
       <w:r>
         <w:t>der:die</w:t>
       </w:r>
       <w:proofErr w:type="spellEnd"/>
-      <w:proofErr w:type="gramEnd"/>
       <w:r>
         <w:t xml:space="preserve"> </w:t>
       </w:r>
@@ -627,17 +651,12 @@
         <w:t xml:space="preserve"> verwendete dunkle Grün (</w:t>
       </w:r>
       <w:proofErr w:type="spellStart"/>
-      <w:proofErr w:type="gramStart"/>
       <w:r>
         <w:t>rgba</w:t>
       </w:r>
       <w:proofErr w:type="spellEnd"/>
       <w:r>
-        <w:t>(</w:t>
-      </w:r>
-      <w:proofErr w:type="gramEnd"/>
-      <w:r>
-        <w:t>61,89,51,255)</w:t>
+        <w:t>(61,89,51,255)</w:t>
       </w:r>
       <w:r>
         <w:t>)</w:t>
@@ -747,27 +766,14 @@
                               <w:r>
                                 <w:t xml:space="preserve">Abbildung </w:t>
                               </w:r>
-                              <w:r>
-                                <w:fldChar w:fldCharType="begin"/>
-                              </w:r>
-                              <w:r>
-                                <w:instrText xml:space="preserve"> SEQ Abbildung \* ARABIC </w:instrText>
-                              </w:r>
-                              <w:r>
-                                <w:fldChar w:fldCharType="separate"/>
-                              </w:r>
-                              <w:r>
-                                <w:rPr>
-                                  <w:noProof/>
-                                </w:rPr>
-                                <w:t>2</w:t>
-                              </w:r>
-                              <w:r>
-                                <w:rPr>
-                                  <w:noProof/>
-                                </w:rPr>
-                                <w:fldChar w:fldCharType="end"/>
-                              </w:r>
+                              <w:fldSimple w:instr=" SEQ Abbildung \* ARABIC ">
+                                <w:r>
+                                  <w:rPr>
+                                    <w:noProof/>
+                                  </w:rPr>
+                                  <w:t>2</w:t>
+                                </w:r>
+                              </w:fldSimple>
                               <w:bookmarkEnd w:id="2"/>
                               <w:r>
                                 <w:t>: Icons, um auf weitere Webseiten zu gelangen (eigene Darstellung).</w:t>
@@ -811,27 +817,14 @@
                         <w:r>
                           <w:t xml:space="preserve">Abbildung </w:t>
                         </w:r>
-                        <w:r>
-                          <w:fldChar w:fldCharType="begin"/>
-                        </w:r>
-                        <w:r>
-                          <w:instrText xml:space="preserve"> SEQ Abbildung \* ARABIC </w:instrText>
-                        </w:r>
-                        <w:r>
-                          <w:fldChar w:fldCharType="separate"/>
-                        </w:r>
-                        <w:r>
-                          <w:rPr>
-                            <w:noProof/>
-                          </w:rPr>
-                          <w:t>2</w:t>
-                        </w:r>
-                        <w:r>
-                          <w:rPr>
-                            <w:noProof/>
-                          </w:rPr>
-                          <w:fldChar w:fldCharType="end"/>
-                        </w:r>
+                        <w:fldSimple w:instr=" SEQ Abbildung \* ARABIC ">
+                          <w:r>
+                            <w:rPr>
+                              <w:noProof/>
+                            </w:rPr>
+                            <w:t>2</w:t>
+                          </w:r>
+                        </w:fldSimple>
                         <w:bookmarkEnd w:id="3"/>
                         <w:r>
                           <w:t>: Icons, um auf weitere Webseiten zu gelangen (eigene Darstellung).</w:t>
@@ -873,12 +866,10 @@
         <w:t xml:space="preserve"> erstellt. Durch das Klicken auf die Icons, kann </w:t>
       </w:r>
       <w:proofErr w:type="spellStart"/>
-      <w:proofErr w:type="gramStart"/>
       <w:r>
         <w:t>der:die</w:t>
       </w:r>
       <w:proofErr w:type="spellEnd"/>
-      <w:proofErr w:type="gramEnd"/>
       <w:r>
         <w:t xml:space="preserve"> </w:t>
       </w:r>
@@ -1045,14 +1036,27 @@
                               <w:r>
                                 <w:t xml:space="preserve">Abbildung </w:t>
                               </w:r>
-                              <w:fldSimple w:instr=" SEQ Abbildung \* ARABIC ">
-                                <w:r>
-                                  <w:rPr>
-                                    <w:noProof/>
-                                  </w:rPr>
-                                  <w:t>3</w:t>
-                                </w:r>
-                              </w:fldSimple>
+                              <w:r>
+                                <w:fldChar w:fldCharType="begin"/>
+                              </w:r>
+                              <w:r>
+                                <w:instrText xml:space="preserve"> SEQ Abbildung \* ARABIC </w:instrText>
+                              </w:r>
+                              <w:r>
+                                <w:fldChar w:fldCharType="separate"/>
+                              </w:r>
+                              <w:r>
+                                <w:rPr>
+                                  <w:noProof/>
+                                </w:rPr>
+                                <w:t>3</w:t>
+                              </w:r>
+                              <w:r>
+                                <w:rPr>
+                                  <w:noProof/>
+                                </w:rPr>
+                                <w:fldChar w:fldCharType="end"/>
+                              </w:r>
                               <w:bookmarkEnd w:id="4"/>
                               <w:r>
                                 <w:t>: Gra</w:t>
@@ -1099,14 +1103,27 @@
                         <w:r>
                           <w:t xml:space="preserve">Abbildung </w:t>
                         </w:r>
-                        <w:fldSimple w:instr=" SEQ Abbildung \* ARABIC ">
-                          <w:r>
-                            <w:rPr>
-                              <w:noProof/>
-                            </w:rPr>
-                            <w:t>3</w:t>
-                          </w:r>
-                        </w:fldSimple>
+                        <w:r>
+                          <w:fldChar w:fldCharType="begin"/>
+                        </w:r>
+                        <w:r>
+                          <w:instrText xml:space="preserve"> SEQ Abbildung \* ARABIC </w:instrText>
+                        </w:r>
+                        <w:r>
+                          <w:fldChar w:fldCharType="separate"/>
+                        </w:r>
+                        <w:r>
+                          <w:rPr>
+                            <w:noProof/>
+                          </w:rPr>
+                          <w:t>3</w:t>
+                        </w:r>
+                        <w:r>
+                          <w:rPr>
+                            <w:noProof/>
+                          </w:rPr>
+                          <w:fldChar w:fldCharType="end"/>
+                        </w:r>
                         <w:bookmarkEnd w:id="5"/>
                         <w:r>
                           <w:t>: Gra</w:t>
@@ -1190,13 +1207,8 @@
       <w:r>
         <w:t xml:space="preserve">ikbeschreibung verlinkt. </w:t>
       </w:r>
-      <w:proofErr w:type="gramStart"/>
-      <w:r>
-        <w:t>Sämtliche Bildern</w:t>
-      </w:r>
-      <w:proofErr w:type="gramEnd"/>
-      <w:r>
-        <w:t xml:space="preserve"> und Gra</w:t>
+      <w:r>
+        <w:t>Sämtliche Bildern und Gra</w:t>
       </w:r>
       <w:r>
         <w:t>ph</w:t>
@@ -1349,14 +1361,27 @@
                               <w:r>
                                 <w:t xml:space="preserve">Abbildung </w:t>
                               </w:r>
-                              <w:fldSimple w:instr=" SEQ Abbildung \* ARABIC ">
-                                <w:r>
-                                  <w:rPr>
-                                    <w:noProof/>
-                                  </w:rPr>
-                                  <w:t>4</w:t>
-                                </w:r>
-                              </w:fldSimple>
+                              <w:r>
+                                <w:fldChar w:fldCharType="begin"/>
+                              </w:r>
+                              <w:r>
+                                <w:instrText xml:space="preserve"> SEQ Abbildung \* ARABIC </w:instrText>
+                              </w:r>
+                              <w:r>
+                                <w:fldChar w:fldCharType="separate"/>
+                              </w:r>
+                              <w:r>
+                                <w:rPr>
+                                  <w:noProof/>
+                                </w:rPr>
+                                <w:t>4</w:t>
+                              </w:r>
+                              <w:r>
+                                <w:rPr>
+                                  <w:noProof/>
+                                </w:rPr>
+                                <w:fldChar w:fldCharType="end"/>
+                              </w:r>
                               <w:bookmarkEnd w:id="6"/>
                               <w:r>
                                 <w:t>: Informationsgra</w:t>
@@ -1408,14 +1433,27 @@
                         <w:r>
                           <w:t xml:space="preserve">Abbildung </w:t>
                         </w:r>
-                        <w:fldSimple w:instr=" SEQ Abbildung \* ARABIC ">
-                          <w:r>
-                            <w:rPr>
-                              <w:noProof/>
-                            </w:rPr>
-                            <w:t>4</w:t>
-                          </w:r>
-                        </w:fldSimple>
+                        <w:r>
+                          <w:fldChar w:fldCharType="begin"/>
+                        </w:r>
+                        <w:r>
+                          <w:instrText xml:space="preserve"> SEQ Abbildung \* ARABIC </w:instrText>
+                        </w:r>
+                        <w:r>
+                          <w:fldChar w:fldCharType="separate"/>
+                        </w:r>
+                        <w:r>
+                          <w:rPr>
+                            <w:noProof/>
+                          </w:rPr>
+                          <w:t>4</w:t>
+                        </w:r>
+                        <w:r>
+                          <w:rPr>
+                            <w:noProof/>
+                          </w:rPr>
+                          <w:fldChar w:fldCharType="end"/>
+                        </w:r>
                         <w:bookmarkEnd w:id="7"/>
                         <w:r>
                           <w:t>: Informationsgra</w:t>
@@ -1536,14 +1574,27 @@
                               <w:r>
                                 <w:t xml:space="preserve">Abbildung </w:t>
                               </w:r>
-                              <w:fldSimple w:instr=" SEQ Abbildung \* ARABIC ">
-                                <w:r>
-                                  <w:rPr>
-                                    <w:noProof/>
-                                  </w:rPr>
-                                  <w:t>5</w:t>
-                                </w:r>
-                              </w:fldSimple>
+                              <w:r>
+                                <w:fldChar w:fldCharType="begin"/>
+                              </w:r>
+                              <w:r>
+                                <w:instrText xml:space="preserve"> SEQ Abbildung \* ARABIC </w:instrText>
+                              </w:r>
+                              <w:r>
+                                <w:fldChar w:fldCharType="separate"/>
+                              </w:r>
+                              <w:r>
+                                <w:rPr>
+                                  <w:noProof/>
+                                </w:rPr>
+                                <w:t>5</w:t>
+                              </w:r>
+                              <w:r>
+                                <w:rPr>
+                                  <w:noProof/>
+                                </w:rPr>
+                                <w:fldChar w:fldCharType="end"/>
+                              </w:r>
                               <w:bookmarkEnd w:id="8"/>
                               <w:r>
                                 <w:t>:</w:t>
@@ -1590,14 +1641,27 @@
                         <w:r>
                           <w:t xml:space="preserve">Abbildung </w:t>
                         </w:r>
-                        <w:fldSimple w:instr=" SEQ Abbildung \* ARABIC ">
-                          <w:r>
-                            <w:rPr>
-                              <w:noProof/>
-                            </w:rPr>
-                            <w:t>5</w:t>
-                          </w:r>
-                        </w:fldSimple>
+                        <w:r>
+                          <w:fldChar w:fldCharType="begin"/>
+                        </w:r>
+                        <w:r>
+                          <w:instrText xml:space="preserve"> SEQ Abbildung \* ARABIC </w:instrText>
+                        </w:r>
+                        <w:r>
+                          <w:fldChar w:fldCharType="separate"/>
+                        </w:r>
+                        <w:r>
+                          <w:rPr>
+                            <w:noProof/>
+                          </w:rPr>
+                          <w:t>5</w:t>
+                        </w:r>
+                        <w:r>
+                          <w:rPr>
+                            <w:noProof/>
+                          </w:rPr>
+                          <w:fldChar w:fldCharType="end"/>
+                        </w:r>
                         <w:bookmarkEnd w:id="9"/>
                         <w:r>
                           <w:t>:</w:t>
@@ -1684,12 +1748,10 @@
         <w:t xml:space="preserve">Für </w:t>
       </w:r>
       <w:proofErr w:type="spellStart"/>
-      <w:proofErr w:type="gramStart"/>
       <w:r>
         <w:t>User:innen</w:t>
       </w:r>
       <w:proofErr w:type="spellEnd"/>
-      <w:proofErr w:type="gramEnd"/>
       <w:r>
         <w:t>, die nun noch mehr über das Thema erfahren möchten, wurde eine Linkliste erstellt, welche ebenfalls als Kasten in einem Tabellenelement formatiert wurde und sich damit vom Hintergrund abhebt</w:t>
       </w:r>
@@ -1735,12 +1797,10 @@
         <w:t xml:space="preserve">wurde hinzugefügt, um </w:t>
       </w:r>
       <w:proofErr w:type="spellStart"/>
-      <w:proofErr w:type="gramStart"/>
       <w:r>
         <w:t>den:die</w:t>
       </w:r>
       <w:proofErr w:type="spellEnd"/>
-      <w:proofErr w:type="gramEnd"/>
       <w:r>
         <w:t xml:space="preserve"> </w:t>
       </w:r>
@@ -1853,14 +1913,30 @@
                               <w:r>
                                 <w:t xml:space="preserve">Abbildung </w:t>
                               </w:r>
-                              <w:fldSimple w:instr=" SEQ Abbildung \* ARABIC ">
-                                <w:r>
-                                  <w:rPr>
-                                    <w:noProof/>
-                                  </w:rPr>
-                                  <w:t>6</w:t>
-                                </w:r>
-                              </w:fldSimple>
+                              <w:r>
+                                <w:fldChar w:fldCharType="begin"/>
+                              </w:r>
+                              <w:r>
+                                <w:instrText xml:space="preserve"> SEQ Abbildung \* </w:instrText>
+                              </w:r>
+                              <w:r>
+                                <w:instrText xml:space="preserve">ARABIC </w:instrText>
+                              </w:r>
+                              <w:r>
+                                <w:fldChar w:fldCharType="separate"/>
+                              </w:r>
+                              <w:r>
+                                <w:rPr>
+                                  <w:noProof/>
+                                </w:rPr>
+                                <w:t>6</w:t>
+                              </w:r>
+                              <w:r>
+                                <w:rPr>
+                                  <w:noProof/>
+                                </w:rPr>
+                                <w:fldChar w:fldCharType="end"/>
+                              </w:r>
                               <w:r>
                                 <w:t>: Literaturliste, sonstige Quellen sowie Navigation zu den zwei weiteren Webseiten (eigene Darstellung).</w:t>
                               </w:r>
@@ -1899,14 +1975,30 @@
                         <w:r>
                           <w:t xml:space="preserve">Abbildung </w:t>
                         </w:r>
-                        <w:fldSimple w:instr=" SEQ Abbildung \* ARABIC ">
-                          <w:r>
-                            <w:rPr>
-                              <w:noProof/>
-                            </w:rPr>
-                            <w:t>6</w:t>
-                          </w:r>
-                        </w:fldSimple>
+                        <w:r>
+                          <w:fldChar w:fldCharType="begin"/>
+                        </w:r>
+                        <w:r>
+                          <w:instrText xml:space="preserve"> SEQ Abbildung \* </w:instrText>
+                        </w:r>
+                        <w:r>
+                          <w:instrText xml:space="preserve">ARABIC </w:instrText>
+                        </w:r>
+                        <w:r>
+                          <w:fldChar w:fldCharType="separate"/>
+                        </w:r>
+                        <w:r>
+                          <w:rPr>
+                            <w:noProof/>
+                          </w:rPr>
+                          <w:t>6</w:t>
+                        </w:r>
+                        <w:r>
+                          <w:rPr>
+                            <w:noProof/>
+                          </w:rPr>
+                          <w:fldChar w:fldCharType="end"/>
+                        </w:r>
                         <w:r>
                           <w:t>: Literaturliste, sonstige Quellen sowie Navigation zu den zwei weiteren Webseiten (eigene Darstellung).</w:t>
                         </w:r>
@@ -2009,14 +2101,27 @@
                               <w:r>
                                 <w:t xml:space="preserve">Abbildung </w:t>
                               </w:r>
-                              <w:fldSimple w:instr=" SEQ Abbildung \* ARABIC ">
-                                <w:r>
-                                  <w:rPr>
-                                    <w:noProof/>
-                                  </w:rPr>
-                                  <w:t>7</w:t>
-                                </w:r>
-                              </w:fldSimple>
+                              <w:r>
+                                <w:fldChar w:fldCharType="begin"/>
+                              </w:r>
+                              <w:r>
+                                <w:instrText xml:space="preserve"> SEQ Abbildung \* ARABIC </w:instrText>
+                              </w:r>
+                              <w:r>
+                                <w:fldChar w:fldCharType="separate"/>
+                              </w:r>
+                              <w:r>
+                                <w:rPr>
+                                  <w:noProof/>
+                                </w:rPr>
+                                <w:t>7</w:t>
+                              </w:r>
+                              <w:r>
+                                <w:rPr>
+                                  <w:noProof/>
+                                </w:rPr>
+                                <w:fldChar w:fldCharType="end"/>
+                              </w:r>
                               <w:bookmarkEnd w:id="10"/>
                               <w:r>
                                 <w:t>: Kasten mit weiteren Links (eigene Darstellung).</w:t>
@@ -2054,14 +2159,27 @@
                         <w:r>
                           <w:t xml:space="preserve">Abbildung </w:t>
                         </w:r>
-                        <w:fldSimple w:instr=" SEQ Abbildung \* ARABIC ">
-                          <w:r>
-                            <w:rPr>
-                              <w:noProof/>
-                            </w:rPr>
-                            <w:t>7</w:t>
-                          </w:r>
-                        </w:fldSimple>
+                        <w:r>
+                          <w:fldChar w:fldCharType="begin"/>
+                        </w:r>
+                        <w:r>
+                          <w:instrText xml:space="preserve"> SEQ Abbildung \* ARABIC </w:instrText>
+                        </w:r>
+                        <w:r>
+                          <w:fldChar w:fldCharType="separate"/>
+                        </w:r>
+                        <w:r>
+                          <w:rPr>
+                            <w:noProof/>
+                          </w:rPr>
+                          <w:t>7</w:t>
+                        </w:r>
+                        <w:r>
+                          <w:rPr>
+                            <w:noProof/>
+                          </w:rPr>
+                          <w:fldChar w:fldCharType="end"/>
+                        </w:r>
                         <w:bookmarkEnd w:id="11"/>
                         <w:r>
                           <w:t>: Kasten mit weiteren Links (eigene Darstellung).</w:t>
@@ -2109,7 +2227,34 @@
       <w:pPr>
         <w:spacing w:line="360" w:lineRule="auto"/>
         <w:jc w:val="both"/>
-      </w:pPr>
+        <w:rPr>
+          <w:u w:val="single"/>
+        </w:rPr>
+      </w:pPr>
+      <w:r>
+        <w:rPr>
+          <w:u w:val="single"/>
+        </w:rPr>
+        <w:t xml:space="preserve">Website </w:t>
+      </w:r>
+      <w:r>
+        <w:rPr>
+          <w:u w:val="single"/>
+        </w:rPr>
+        <w:t>2</w:t>
+      </w:r>
+      <w:r>
+        <w:rPr>
+          <w:u w:val="single"/>
+        </w:rPr>
+        <w:t xml:space="preserve">: </w:t>
+      </w:r>
+      <w:r>
+        <w:rPr>
+          <w:u w:val="single"/>
+        </w:rPr>
+        <w:t>Die Moore und Torfkörper unter Landwirtschaft in Tirol in einer interaktiven Karte</w:t>
+      </w:r>
     </w:p>
     <w:p>
       <w:pPr>
@@ -2123,21 +2268,7 @@
         <w:rPr>
           <w:u w:val="single"/>
         </w:rPr>
-        <w:t xml:space="preserve">Website 3: Thematische Wanderung um das </w:t>
-      </w:r>
-      <w:proofErr w:type="spellStart"/>
-      <w:r>
-        <w:rPr>
-          <w:u w:val="single"/>
-        </w:rPr>
-        <w:t>Lanser</w:t>
-      </w:r>
-      <w:proofErr w:type="spellEnd"/>
-      <w:r>
-        <w:rPr>
-          <w:u w:val="single"/>
-        </w:rPr>
-        <w:t xml:space="preserve"> Moor </w:t>
+        <w:t xml:space="preserve"> </w:t>
       </w:r>
     </w:p>
     <w:p>
@@ -2145,49 +2276,34 @@
         <w:spacing w:line="360" w:lineRule="auto"/>
         <w:jc w:val="both"/>
       </w:pPr>
-      <w:r>
-        <w:t xml:space="preserve">Die dritte erstellte Website ist eine thematische Wanderung um das </w:t>
-      </w:r>
-      <w:proofErr w:type="spellStart"/>
-      <w:r>
-        <w:t>Lanser</w:t>
-      </w:r>
-      <w:proofErr w:type="spellEnd"/>
-      <w:r>
-        <w:t xml:space="preserve"> Moor. Hier sollen neben einem GPX-Track der Wanderung auch wichtige Punkte entlang der Strecke sowie Informationen zum </w:t>
-      </w:r>
-      <w:proofErr w:type="spellStart"/>
-      <w:r>
-        <w:t>Lanser</w:t>
-      </w:r>
-      <w:proofErr w:type="spellEnd"/>
-      <w:r>
-        <w:t xml:space="preserve"> Moor dargestellt werden. Die wichtigen Punkte umfassen Badeseen, Haltestellen öffentlicher Verkehrsmittel, Aussichtspunkte, Spielplätze etc. </w:t>
-      </w:r>
     </w:p>
     <w:p>
       <w:pPr>
         <w:spacing w:line="360" w:lineRule="auto"/>
         <w:jc w:val="both"/>
-      </w:pPr>
-      <w:r>
-        <w:t xml:space="preserve">Als Basis für die Website dient das </w:t>
-      </w:r>
-      <w:proofErr w:type="spellStart"/>
-      <w:r>
-        <w:t>Biketirol</w:t>
-      </w:r>
-      <w:proofErr w:type="spellEnd"/>
-      <w:r>
-        <w:t xml:space="preserve"> Beispiel, welches im Rahmen des </w:t>
-      </w:r>
-      <w:proofErr w:type="spellStart"/>
-      <w:r>
-        <w:t>Webmapping</w:t>
-      </w:r>
-      <w:proofErr w:type="spellEnd"/>
-      <w:r>
-        <w:t xml:space="preserve"> Kurses behandelt wurde. </w:t>
+        <w:rPr>
+          <w:u w:val="single"/>
+        </w:rPr>
+      </w:pPr>
+      <w:r>
+        <w:rPr>
+          <w:u w:val="single"/>
+        </w:rPr>
+        <w:t xml:space="preserve">Website 3: Thematische Wanderung um das </w:t>
+      </w:r>
+      <w:proofErr w:type="spellStart"/>
+      <w:r>
+        <w:rPr>
+          <w:u w:val="single"/>
+        </w:rPr>
+        <w:t>Lanser</w:t>
+      </w:r>
+      <w:proofErr w:type="spellEnd"/>
+      <w:r>
+        <w:rPr>
+          <w:u w:val="single"/>
+        </w:rPr>
+        <w:t xml:space="preserve"> Moor </w:t>
       </w:r>
     </w:p>
     <w:p>
@@ -2196,7 +2312,61 @@
         <w:jc w:val="both"/>
       </w:pPr>
       <w:r>
-        <w:t>Das Herzstück der Website bildet die Karte. Hier wird ein GPX-Track mit einer Wanderung rund um das Moor dargestellt. Der GPX-Track stammt von der Website der Stadt Innsbruck. Eingebunden wird die Karte im .</w:t>
+        <w:t xml:space="preserve">Die dritte erstellte Website ist eine thematische Wanderung um das </w:t>
+      </w:r>
+      <w:proofErr w:type="spellStart"/>
+      <w:r>
+        <w:t>Lanser</w:t>
+      </w:r>
+      <w:proofErr w:type="spellEnd"/>
+      <w:r>
+        <w:t xml:space="preserve"> Moor. Hier sollen neben einem GPX-Track der Wanderung auch wichtige Punkte entlang der Strecke sowie Informationen zum </w:t>
+      </w:r>
+      <w:proofErr w:type="spellStart"/>
+      <w:r>
+        <w:t>Lanser</w:t>
+      </w:r>
+      <w:proofErr w:type="spellEnd"/>
+      <w:r>
+        <w:t xml:space="preserve"> Moor dargestellt werden. Die wichtigen Punkte umfassen Badeseen, Haltestellen öffentlicher Verkehrsmittel, Aussichtspunkte, Spielplätze etc. </w:t>
+      </w:r>
+    </w:p>
+    <w:p>
+      <w:pPr>
+        <w:spacing w:line="360" w:lineRule="auto"/>
+        <w:jc w:val="both"/>
+      </w:pPr>
+      <w:r>
+        <w:t xml:space="preserve">Als Basis für die Website dient das </w:t>
+      </w:r>
+      <w:proofErr w:type="spellStart"/>
+      <w:r>
+        <w:t>Biketirol</w:t>
+      </w:r>
+      <w:proofErr w:type="spellEnd"/>
+      <w:r>
+        <w:t xml:space="preserve"> Beispiel, welches im Rahmen des </w:t>
+      </w:r>
+      <w:proofErr w:type="spellStart"/>
+      <w:r>
+        <w:t>Webmapping</w:t>
+      </w:r>
+      <w:proofErr w:type="spellEnd"/>
+      <w:r>
+        <w:t xml:space="preserve"> Kurses behandelt wurde. </w:t>
+      </w:r>
+    </w:p>
+    <w:p>
+      <w:pPr>
+        <w:spacing w:line="360" w:lineRule="auto"/>
+        <w:jc w:val="both"/>
+      </w:pPr>
+      <w:r>
+        <w:t xml:space="preserve">Das Herzstück der Website bildet die Karte. Hier wird ein GPX-Track mit einer Wanderung rund um das Moor dargestellt. Der GPX-Track stammt von der Website der Stadt Innsbruck. Eingebunden wird die </w:t>
+      </w:r>
+      <w:r>
+        <w:lastRenderedPageBreak/>
+        <w:t>Karte im .</w:t>
       </w:r>
       <w:proofErr w:type="spellStart"/>
       <w:r>
@@ -2212,11 +2382,7 @@
       </w:r>
       <w:proofErr w:type="spellEnd"/>
       <w:r>
-        <w:t xml:space="preserve"> GPX-Plugins. Im nächsten Schritt wird ein Popup erstellt, welches Information zur Streckenlänge, höchstem Punkt, tiefstem Punkt, Höhenmeter bergauf und bergab gibt. </w:t>
-      </w:r>
-      <w:r>
-        <w:lastRenderedPageBreak/>
-        <w:t>Unter der Karte gibt ein Höhenprofil Aufschluss über den Höheverlauf der Route (</w:t>
+        <w:t xml:space="preserve"> GPX-Plugins. Im nächsten Schritt wird ein Popup erstellt, welches Information zur Streckenlänge, höchstem Punkt, tiefstem Punkt, Höhenmeter bergauf und bergab gibt. Unter der Karte gibt ein Höhenprofil Aufschluss über den Höheverlauf der Route (</w:t>
       </w:r>
       <w:r>
         <w:fldChar w:fldCharType="begin"/>
@@ -2307,24 +2473,14 @@
       <w:r>
         <w:t xml:space="preserve">Abbildung </w:t>
       </w:r>
-      <w:r>
-        <w:fldChar w:fldCharType="begin"/>
-      </w:r>
-      <w:r>
-        <w:instrText xml:space="preserve"> SEQ Abbildung \* ARABIC </w:instrText>
-      </w:r>
-      <w:r>
-        <w:fldChar w:fldCharType="separate"/>
-      </w:r>
-      <w:r>
-        <w:rPr>
-          <w:noProof/>
-        </w:rPr>
-        <w:t>8</w:t>
-      </w:r>
-      <w:r>
-        <w:fldChar w:fldCharType="end"/>
-      </w:r>
+      <w:fldSimple w:instr=" SEQ Abbildung \* ARABIC ">
+        <w:r>
+          <w:rPr>
+            <w:noProof/>
+          </w:rPr>
+          <w:t>8</w:t>
+        </w:r>
+      </w:fldSimple>
       <w:bookmarkEnd w:id="12"/>
       <w:r>
         <w:t>: Codeausschnitt für Implementierung von Höhenprofil</w:t>
@@ -2451,6 +2607,7 @@
         <w:rPr>
           <w:noProof/>
         </w:rPr>
+        <w:lastRenderedPageBreak/>
         <w:drawing>
           <wp:inline distT="0" distB="0" distL="0" distR="0" wp14:anchorId="116EFD51" wp14:editId="69F8CA64">
             <wp:extent cx="4124325" cy="3200400"/>
@@ -2493,34 +2650,24 @@
         <w:pStyle w:val="Beschriftung"/>
         <w:jc w:val="both"/>
       </w:pPr>
-      <w:bookmarkStart w:id="13" w:name="_Ref107308095"/>
-      <w:bookmarkStart w:id="14" w:name="_Ref107308104"/>
+      <w:bookmarkStart w:id="13" w:name="_Ref107308104"/>
+      <w:bookmarkStart w:id="14" w:name="_Ref107308095"/>
       <w:r>
         <w:t xml:space="preserve">Abbildung </w:t>
       </w:r>
-      <w:r>
-        <w:fldChar w:fldCharType="begin"/>
-      </w:r>
-      <w:r>
-        <w:instrText xml:space="preserve"> SEQ Abbildung \* ARABIC </w:instrText>
-      </w:r>
-      <w:r>
-        <w:fldChar w:fldCharType="separate"/>
-      </w:r>
-      <w:r>
-        <w:rPr>
-          <w:noProof/>
-        </w:rPr>
-        <w:t>9</w:t>
-      </w:r>
-      <w:r>
-        <w:fldChar w:fldCharType="end"/>
+      <w:fldSimple w:instr=" SEQ Abbildung \* ARABIC ">
+        <w:r>
+          <w:rPr>
+            <w:noProof/>
+          </w:rPr>
+          <w:t>9</w:t>
+        </w:r>
+      </w:fldSimple>
+      <w:bookmarkEnd w:id="13"/>
+      <w:r>
+        <w:t>: Codeausschnitt für Popup und Marker der POIs (eigene Darstellung)</w:t>
       </w:r>
       <w:bookmarkEnd w:id="14"/>
-      <w:r>
-        <w:t>: Codeausschnitt für Popup und Marker der POIs (eigene Darstellung)</w:t>
-      </w:r>
-      <w:bookmarkEnd w:id="13"/>
     </w:p>
     <w:p>
       <w:pPr>
@@ -2583,14 +2730,27 @@
       <w:r>
         <w:t xml:space="preserve">Abbildung </w:t>
       </w:r>
-      <w:fldSimple w:instr=" SEQ Abbildung \* ARABIC ">
-        <w:r>
-          <w:rPr>
-            <w:noProof/>
-          </w:rPr>
-          <w:t>10</w:t>
-        </w:r>
-      </w:fldSimple>
+      <w:r>
+        <w:fldChar w:fldCharType="begin"/>
+      </w:r>
+      <w:r>
+        <w:instrText xml:space="preserve"> SEQ Abbildung \* ARABIC </w:instrText>
+      </w:r>
+      <w:r>
+        <w:fldChar w:fldCharType="separate"/>
+      </w:r>
+      <w:r>
+        <w:rPr>
+          <w:noProof/>
+        </w:rPr>
+        <w:t>10</w:t>
+      </w:r>
+      <w:r>
+        <w:rPr>
+          <w:noProof/>
+        </w:rPr>
+        <w:fldChar w:fldCharType="end"/>
+      </w:r>
       <w:r>
         <w:t>: POIs mit entsprechenden Markern und Popup (eigene Darstellung)</w:t>
       </w:r>
@@ -2626,6 +2786,7 @@
         <w:jc w:val="both"/>
       </w:pPr>
       <w:r>
+        <w:lastRenderedPageBreak/>
         <w:t>Im index.html werden im &lt;</w:t>
       </w:r>
       <w:proofErr w:type="spellStart"/>
@@ -2743,7 +2904,6 @@
         <w:jc w:val="both"/>
       </w:pPr>
       <w:r>
-        <w:lastRenderedPageBreak/>
         <w:t xml:space="preserve">Greifswald Moor Centrum (2018): </w:t>
       </w:r>
       <w:r>
@@ -2918,6 +3078,7 @@
         </w:rPr>
       </w:pPr>
       <w:r>
+        <w:lastRenderedPageBreak/>
         <w:t>Webseite 1 – Gra</w:t>
       </w:r>
       <w:r>

</xml_diff>